<commit_message>
Adding SD card to diagram
</commit_message>
<xml_diff>
--- a/ACE1_Phase1_PM.docx
+++ b/ACE1_Phase1_PM.docx
@@ -71,60 +71,6 @@
                         </wps:bodyPr>
                       </wps:wsp>
                       <wps:wsp>
-                        <wps:cNvPr id="3" name="Rectangle 3"/>
-                        <wps:cNvSpPr/>
-                        <wps:spPr>
-                          <a:xfrm>
-                            <a:off x="1265115" y="1399201"/>
-                            <a:ext cx="1497133" cy="553424"/>
-                          </a:xfrm>
-                          <a:prstGeom prst="rect">
-                            <a:avLst/>
-                          </a:prstGeom>
-                        </wps:spPr>
-                        <wps:style>
-                          <a:lnRef idx="2">
-                            <a:schemeClr val="accent1">
-                              <a:shade val="50000"/>
-                            </a:schemeClr>
-                          </a:lnRef>
-                          <a:fillRef idx="1">
-                            <a:schemeClr val="accent1"/>
-                          </a:fillRef>
-                          <a:effectRef idx="0">
-                            <a:schemeClr val="accent1"/>
-                          </a:effectRef>
-                          <a:fontRef idx="minor">
-                            <a:schemeClr val="lt1"/>
-                          </a:fontRef>
-                        </wps:style>
-                        <wps:txbx>
-                          <w:txbxContent>
-                            <w:p>
-                              <w:pPr>
-                                <w:pStyle w:val="NormalWeb"/>
-                                <w:spacing w:before="0" w:beforeAutospacing="0" w:after="160" w:afterAutospacing="0" w:line="256" w:lineRule="auto"/>
-                                <w:jc w:val="center"/>
-                              </w:pPr>
-                              <w:r>
-                                <w:rPr>
-                                  <w:rFonts w:eastAsia="Calibri"/>
-                                  <w:sz w:val="22"/>
-                                  <w:szCs w:val="22"/>
-                                </w:rPr>
-                                <w:t>Raspberry Pi</w:t>
-                              </w:r>
-                            </w:p>
-                          </w:txbxContent>
-                        </wps:txbx>
-                        <wps:bodyPr rot="0" spcFirstLastPara="0" vert="horz" wrap="square" lIns="91440" tIns="45720" rIns="91440" bIns="45720" numCol="1" spcCol="0" rtlCol="0" fromWordArt="0" anchor="ctr" anchorCtr="0" forceAA="0" compatLnSpc="1">
-                          <a:prstTxWarp prst="textNoShape">
-                            <a:avLst/>
-                          </a:prstTxWarp>
-                          <a:noAutofit/>
-                        </wps:bodyPr>
-                      </wps:wsp>
-                      <wps:wsp>
                         <wps:cNvPr id="4" name="Elbow Connector 4"/>
                         <wps:cNvCnPr>
                           <a:stCxn id="3" idx="1"/>
@@ -132,14 +78,14 @@
                         </wps:cNvCnPr>
                         <wps:spPr>
                           <a:xfrm rot="10800000" flipH="1">
-                            <a:off x="1265115" y="600077"/>
-                            <a:ext cx="497010" cy="1075837"/>
+                            <a:off x="1474665" y="600076"/>
+                            <a:ext cx="287608" cy="1048236"/>
                           </a:xfrm>
                           <a:prstGeom prst="bentConnector5">
                             <a:avLst>
-                              <a:gd name="adj1" fmla="val -45995"/>
-                              <a:gd name="adj2" fmla="val 39841"/>
-                              <a:gd name="adj3" fmla="val 145995"/>
+                              <a:gd name="adj1" fmla="val -79483"/>
+                              <a:gd name="adj2" fmla="val 39574"/>
+                              <a:gd name="adj3" fmla="val 179483"/>
                             </a:avLst>
                           </a:prstGeom>
                           <a:ln w="28575"/>
@@ -319,8 +265,8 @@
                         </wps:cNvCnPr>
                         <wps:spPr>
                           <a:xfrm rot="16200000" flipH="1">
-                            <a:off x="2018865" y="1947316"/>
-                            <a:ext cx="761025" cy="771642"/>
+                            <a:off x="2109982" y="2038273"/>
+                            <a:ext cx="788626" cy="562127"/>
                           </a:xfrm>
                           <a:prstGeom prst="bentConnector3">
                             <a:avLst>
@@ -383,7 +329,7 @@
                         <wps:cNvSpPr txBox="1"/>
                         <wps:spPr>
                           <a:xfrm>
-                            <a:off x="2000125" y="1943100"/>
+                            <a:off x="2169937" y="1943100"/>
                             <a:ext cx="819275" cy="466725"/>
                           </a:xfrm>
                           <a:prstGeom prst="rect">
@@ -421,7 +367,21 @@
                                 <w:rPr>
                                   <w:sz w:val="18"/>
                                 </w:rPr>
-                                <w:t>USB to Rasberry Pi</w:t>
+                                <w:t xml:space="preserve">USB to </w:t>
+                              </w:r>
+                              <w:proofErr w:type="spellStart"/>
+                              <w:r>
+                                <w:rPr>
+                                  <w:sz w:val="18"/>
+                                </w:rPr>
+                                <w:t>Rasberry</w:t>
+                              </w:r>
+                              <w:proofErr w:type="spellEnd"/>
+                              <w:r>
+                                <w:rPr>
+                                  <w:sz w:val="18"/>
+                                </w:rPr>
+                                <w:t xml:space="preserve"> Pi</w:t>
                               </w:r>
                             </w:p>
                           </w:txbxContent>
@@ -507,13 +467,23 @@
                                 <w:pStyle w:val="NormalWeb"/>
                                 <w:spacing w:before="0" w:beforeAutospacing="0" w:after="160" w:afterAutospacing="0" w:line="256" w:lineRule="auto"/>
                               </w:pPr>
+                              <w:proofErr w:type="gramStart"/>
                               <w:r>
                                 <w:rPr>
                                   <w:rFonts w:eastAsia="Calibri"/>
                                   <w:sz w:val="18"/>
                                   <w:szCs w:val="18"/>
                                 </w:rPr>
-                                <w:t>OBDII  to Car</w:t>
+                                <w:t>OBDII  to</w:t>
+                              </w:r>
+                              <w:proofErr w:type="gramEnd"/>
+                              <w:r>
+                                <w:rPr>
+                                  <w:rFonts w:eastAsia="Calibri"/>
+                                  <w:sz w:val="18"/>
+                                  <w:szCs w:val="18"/>
+                                </w:rPr>
+                                <w:t xml:space="preserve"> Car</w:t>
                               </w:r>
                             </w:p>
                           </w:txbxContent>
@@ -566,7 +536,7 @@
                         <wps:cNvSpPr txBox="1"/>
                         <wps:spPr>
                           <a:xfrm>
-                            <a:off x="2732160" y="1332526"/>
+                            <a:off x="2784544" y="1342051"/>
                             <a:ext cx="791966" cy="343390"/>
                           </a:xfrm>
                           <a:prstGeom prst="rect">
@@ -771,6 +741,270 @@
                           <a:noAutofit/>
                         </wps:bodyPr>
                       </wps:wsp>
+                      <pic:pic xmlns:pic="http://schemas.openxmlformats.org/drawingml/2006/picture">
+                        <pic:nvPicPr>
+                          <pic:cNvPr id="22" name="Picture 22"/>
+                          <pic:cNvPicPr>
+                            <a:picLocks noChangeAspect="1"/>
+                          </pic:cNvPicPr>
+                        </pic:nvPicPr>
+                        <pic:blipFill>
+                          <a:blip r:embed="rId5">
+                            <a:extLst>
+                              <a:ext uri="{28A0092B-C50C-407E-A947-70E740481C1C}">
+                                <a14:useLocalDpi xmlns:a14="http://schemas.microsoft.com/office/drawing/2010/main" val="0"/>
+                              </a:ext>
+                            </a:extLst>
+                          </a:blip>
+                          <a:stretch>
+                            <a:fillRect/>
+                          </a:stretch>
+                        </pic:blipFill>
+                        <pic:spPr>
+                          <a:xfrm>
+                            <a:off x="82867" y="2409825"/>
+                            <a:ext cx="1031558" cy="1031558"/>
+                          </a:xfrm>
+                          <a:prstGeom prst="rect">
+                            <a:avLst/>
+                          </a:prstGeom>
+                        </pic:spPr>
+                      </pic:pic>
+                      <wps:wsp>
+                        <wps:cNvPr id="23" name="Rectangle 23"/>
+                        <wps:cNvSpPr/>
+                        <wps:spPr>
+                          <a:xfrm>
+                            <a:off x="1199997" y="2162175"/>
+                            <a:ext cx="590550" cy="457200"/>
+                          </a:xfrm>
+                          <a:prstGeom prst="rect">
+                            <a:avLst/>
+                          </a:prstGeom>
+                        </wps:spPr>
+                        <wps:style>
+                          <a:lnRef idx="2">
+                            <a:schemeClr val="accent6">
+                              <a:shade val="50000"/>
+                            </a:schemeClr>
+                          </a:lnRef>
+                          <a:fillRef idx="1">
+                            <a:schemeClr val="accent6"/>
+                          </a:fillRef>
+                          <a:effectRef idx="0">
+                            <a:schemeClr val="accent6"/>
+                          </a:effectRef>
+                          <a:fontRef idx="minor">
+                            <a:schemeClr val="lt1"/>
+                          </a:fontRef>
+                        </wps:style>
+                        <wps:txbx>
+                          <w:txbxContent>
+                            <w:p>
+                              <w:pPr>
+                                <w:jc w:val="center"/>
+                              </w:pPr>
+                              <w:r>
+                                <w:t>SD Card</w:t>
+                              </w:r>
+                            </w:p>
+                          </w:txbxContent>
+                        </wps:txbx>
+                        <wps:bodyPr rot="0" spcFirstLastPara="0" vertOverflow="overflow" horzOverflow="overflow" vert="horz" wrap="square" lIns="91440" tIns="45720" rIns="91440" bIns="45720" numCol="1" spcCol="0" rtlCol="0" fromWordArt="0" anchor="ctr" anchorCtr="0" forceAA="0" compatLnSpc="1">
+                          <a:prstTxWarp prst="textNoShape">
+                            <a:avLst/>
+                          </a:prstTxWarp>
+                          <a:noAutofit/>
+                        </wps:bodyPr>
+                      </wps:wsp>
+                      <wps:wsp>
+                        <wps:cNvPr id="24" name="Elbow Connector 24"/>
+                        <wps:cNvCnPr>
+                          <a:stCxn id="23" idx="0"/>
+                        </wps:cNvCnPr>
+                        <wps:spPr>
+                          <a:xfrm rot="16200000" flipV="1">
+                            <a:off x="1314204" y="1981175"/>
+                            <a:ext cx="361950" cy="50"/>
+                          </a:xfrm>
+                          <a:prstGeom prst="bentConnector3">
+                            <a:avLst>
+                              <a:gd name="adj1" fmla="val 50000"/>
+                            </a:avLst>
+                          </a:prstGeom>
+                          <a:ln w="28575">
+                            <a:solidFill>
+                              <a:schemeClr val="accent6"/>
+                            </a:solidFill>
+                            <a:prstDash val="sysDot"/>
+                          </a:ln>
+                        </wps:spPr>
+                        <wps:style>
+                          <a:lnRef idx="2">
+                            <a:schemeClr val="accent3">
+                              <a:shade val="50000"/>
+                            </a:schemeClr>
+                          </a:lnRef>
+                          <a:fillRef idx="1">
+                            <a:schemeClr val="accent3"/>
+                          </a:fillRef>
+                          <a:effectRef idx="0">
+                            <a:schemeClr val="accent3"/>
+                          </a:effectRef>
+                          <a:fontRef idx="minor">
+                            <a:schemeClr val="lt1"/>
+                          </a:fontRef>
+                        </wps:style>
+                        <wps:bodyPr/>
+                      </wps:wsp>
+                      <wps:wsp>
+                        <wps:cNvPr id="25" name="Elbow Connector 25"/>
+                        <wps:cNvCnPr>
+                          <a:endCxn id="23" idx="2"/>
+                        </wps:cNvCnPr>
+                        <wps:spPr>
+                          <a:xfrm flipV="1">
+                            <a:off x="1152525" y="2619375"/>
+                            <a:ext cx="342679" cy="323853"/>
+                          </a:xfrm>
+                          <a:prstGeom prst="bentConnector2">
+                            <a:avLst/>
+                          </a:prstGeom>
+                          <a:ln w="28575">
+                            <a:solidFill>
+                              <a:schemeClr val="accent6"/>
+                            </a:solidFill>
+                            <a:prstDash val="sysDot"/>
+                          </a:ln>
+                        </wps:spPr>
+                        <wps:style>
+                          <a:lnRef idx="2">
+                            <a:schemeClr val="accent3">
+                              <a:shade val="50000"/>
+                            </a:schemeClr>
+                          </a:lnRef>
+                          <a:fillRef idx="1">
+                            <a:schemeClr val="accent3"/>
+                          </a:fillRef>
+                          <a:effectRef idx="0">
+                            <a:schemeClr val="accent3"/>
+                          </a:effectRef>
+                          <a:fontRef idx="minor">
+                            <a:schemeClr val="lt1"/>
+                          </a:fontRef>
+                        </wps:style>
+                        <wps:bodyPr/>
+                      </wps:wsp>
+                      <wps:wsp>
+                        <wps:cNvPr id="3" name="Rectangle 3"/>
+                        <wps:cNvSpPr/>
+                        <wps:spPr>
+                          <a:xfrm>
+                            <a:off x="1474665" y="1371600"/>
+                            <a:ext cx="1497133" cy="553424"/>
+                          </a:xfrm>
+                          <a:prstGeom prst="rect">
+                            <a:avLst/>
+                          </a:prstGeom>
+                        </wps:spPr>
+                        <wps:style>
+                          <a:lnRef idx="2">
+                            <a:schemeClr val="accent1">
+                              <a:shade val="50000"/>
+                            </a:schemeClr>
+                          </a:lnRef>
+                          <a:fillRef idx="1">
+                            <a:schemeClr val="accent1"/>
+                          </a:fillRef>
+                          <a:effectRef idx="0">
+                            <a:schemeClr val="accent1"/>
+                          </a:effectRef>
+                          <a:fontRef idx="minor">
+                            <a:schemeClr val="lt1"/>
+                          </a:fontRef>
+                        </wps:style>
+                        <wps:txbx>
+                          <w:txbxContent>
+                            <w:p>
+                              <w:pPr>
+                                <w:pStyle w:val="NormalWeb"/>
+                                <w:spacing w:before="0" w:beforeAutospacing="0" w:after="160" w:afterAutospacing="0" w:line="256" w:lineRule="auto"/>
+                                <w:jc w:val="center"/>
+                              </w:pPr>
+                              <w:r>
+                                <w:rPr>
+                                  <w:rFonts w:eastAsia="Calibri"/>
+                                  <w:sz w:val="22"/>
+                                  <w:szCs w:val="22"/>
+                                </w:rPr>
+                                <w:t>Raspberry Pi</w:t>
+                              </w:r>
+                            </w:p>
+                          </w:txbxContent>
+                        </wps:txbx>
+                        <wps:bodyPr rot="0" spcFirstLastPara="0" vert="horz" wrap="square" lIns="91440" tIns="45720" rIns="91440" bIns="45720" numCol="1" spcCol="0" rtlCol="0" fromWordArt="0" anchor="ctr" anchorCtr="0" forceAA="0" compatLnSpc="1">
+                          <a:prstTxWarp prst="textNoShape">
+                            <a:avLst/>
+                          </a:prstTxWarp>
+                          <a:noAutofit/>
+                        </wps:bodyPr>
+                      </wps:wsp>
+                      <wps:wsp>
+                        <wps:cNvPr id="26" name="Text Box 12"/>
+                        <wps:cNvSpPr txBox="1"/>
+                        <wps:spPr>
+                          <a:xfrm>
+                            <a:off x="1474472" y="2636457"/>
+                            <a:ext cx="525711" cy="515343"/>
+                          </a:xfrm>
+                          <a:prstGeom prst="rect">
+                            <a:avLst/>
+                          </a:prstGeom>
+                          <a:noFill/>
+                          <a:ln w="6350">
+                            <a:noFill/>
+                          </a:ln>
+                          <a:effectLst/>
+                        </wps:spPr>
+                        <wps:style>
+                          <a:lnRef idx="0">
+                            <a:schemeClr val="accent1"/>
+                          </a:lnRef>
+                          <a:fillRef idx="0">
+                            <a:schemeClr val="accent1"/>
+                          </a:fillRef>
+                          <a:effectRef idx="0">
+                            <a:schemeClr val="accent1"/>
+                          </a:effectRef>
+                          <a:fontRef idx="minor">
+                            <a:schemeClr val="dk1"/>
+                          </a:fontRef>
+                        </wps:style>
+                        <wps:txbx>
+                          <w:txbxContent>
+                            <w:p>
+                              <w:pPr>
+                                <w:pStyle w:val="NormalWeb"/>
+                                <w:spacing w:before="0" w:beforeAutospacing="0" w:after="160" w:afterAutospacing="0" w:line="254" w:lineRule="auto"/>
+                              </w:pPr>
+                              <w:r>
+                                <w:rPr>
+                                  <w:rFonts w:eastAsia="Calibri"/>
+                                  <w:sz w:val="18"/>
+                                  <w:szCs w:val="18"/>
+                                </w:rPr>
+                                <w:t>Via Card Reader</w:t>
+                              </w:r>
+                            </w:p>
+                          </w:txbxContent>
+                        </wps:txbx>
+                        <wps:bodyPr rot="0" spcFirstLastPara="0" vert="horz" wrap="square" lIns="91440" tIns="45720" rIns="91440" bIns="45720" numCol="1" spcCol="0" rtlCol="0" fromWordArt="0" anchor="t" anchorCtr="0" forceAA="0" compatLnSpc="1">
+                          <a:prstTxWarp prst="textNoShape">
+                            <a:avLst/>
+                          </a:prstTxWarp>
+                          <a:noAutofit/>
+                        </wps:bodyPr>
+                      </wps:wsp>
                     </wpc:wpc>
                   </a:graphicData>
                 </a:graphic>
@@ -779,7 +1013,7 @@
           </mc:Choice>
           <mc:Fallback>
             <w:pict>
-              <v:group id="Canvas 1" o:spid="_x0000_s1026" editas="canvas" style="width:470.55pt;height:274.5pt;mso-position-horizontal-relative:char;mso-position-vertical-relative:line" coordsize="59759,34861" o:gfxdata="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">
+              <v:group id="Canvas 1" o:spid="_x0000_s1026" editas="canvas" style="width:470.55pt;height:274.5pt;mso-position-horizontal-relative:char;mso-position-vertical-relative:line" coordsize="59759,34861" o:gfxdata="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">
                 <v:shapetype id="_x0000_t75" coordsize="21600,21600" o:spt="75" o:preferrelative="t" path="m@4@5l@4@11@9@11@9@5xe" filled="f" stroked="f">
                   <v:stroke joinstyle="miter"/>
                   <v:formulas>
@@ -817,27 +1051,6 @@
                     </w:txbxContent>
                   </v:textbox>
                 </v:rect>
-                <v:rect id="Rectangle 3" o:spid="_x0000_s1029" style="position:absolute;left:12651;top:13992;width:14971;height:5534;visibility:visible;mso-wrap-style:square;v-text-anchor:middle" o:gfxdata="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" fillcolor="#5b9bd5 [3204]" strokecolor="#1f4d78 [1604]" strokeweight="1pt">
-                  <v:textbox>
-                    <w:txbxContent>
-                      <w:p>
-                        <w:pPr>
-                          <w:pStyle w:val="NormalWeb"/>
-                          <w:spacing w:before="0" w:beforeAutospacing="0" w:after="160" w:afterAutospacing="0" w:line="256" w:lineRule="auto"/>
-                          <w:jc w:val="center"/>
-                        </w:pPr>
-                        <w:r>
-                          <w:rPr>
-                            <w:rFonts w:eastAsia="Calibri"/>
-                            <w:sz w:val="22"/>
-                            <w:szCs w:val="22"/>
-                          </w:rPr>
-                          <w:t>Raspberry Pi</w:t>
-                        </w:r>
-                      </w:p>
-                    </w:txbxContent>
-                  </v:textbox>
-                </v:rect>
                 <v:shapetype id="_x0000_t36" coordsize="21600,21600" o:spt="36" o:oned="t" adj="10800,10800,10800" path="m,l@0,0@0@1@2@1@2,21600,21600,21600e" filled="f">
                   <v:stroke joinstyle="miter"/>
                   <v:formulas>
@@ -856,8 +1069,8 @@
                   </v:handles>
                   <o:lock v:ext="edit" shapetype="t"/>
                 </v:shapetype>
-                <v:shape id="Elbow Connector 4" o:spid="_x0000_s1030" type="#_x0000_t36" style="position:absolute;left:12651;top:6000;width:4970;height:10759;rotation:180;flip:x;visibility:visible;mso-wrap-style:square" o:connectortype="elbow" o:gfxdata="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" adj="-9935,8606,31535" strokecolor="#5b9bd5 [3204]" strokeweight="2.25pt"/>
-                <v:rect id="Rectangle 5" o:spid="_x0000_s1031" style="position:absolute;left:21699;top:5968;width:11924;height:2493;visibility:visible;mso-wrap-style:square;v-text-anchor:middle" o:gfxdata="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" fillcolor="#ed7d31 [3205]" strokecolor="#823b0b [1605]" strokeweight="1pt">
+                <v:shape id="Elbow Connector 4" o:spid="_x0000_s1029" type="#_x0000_t36" style="position:absolute;left:14746;top:6000;width:2876;height:10483;rotation:180;flip:x;visibility:visible;mso-wrap-style:square" o:connectortype="elbow" o:gfxdata="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" adj="-17168,8548,38768" strokecolor="#5b9bd5 [3204]" strokeweight="2.25pt"/>
+                <v:rect id="Rectangle 5" o:spid="_x0000_s1030" style="position:absolute;left:21699;top:5968;width:11924;height:2493;visibility:visible;mso-wrap-style:square;v-text-anchor:middle" o:gfxdata="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" fillcolor="#ed7d31 [3205]" strokecolor="#823b0b [1605]" strokeweight="1pt">
                   <v:textbox>
                     <w:txbxContent>
                       <w:p>
@@ -897,10 +1110,10 @@
                   </v:handles>
                   <o:lock v:ext="edit" shapetype="t"/>
                 </v:shapetype>
-                <v:shape id="Elbow Connector 6" o:spid="_x0000_s1032" type="#_x0000_t34" style="position:absolute;left:24874;top:11207;width:5531;height:39;rotation:90;flip:x y;visibility:visible;mso-wrap-style:square" o:connectortype="elbow" o:gfxdata="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" strokecolor="#ed7d31 [3205]" strokeweight="2.25pt">
+                <v:shape id="Elbow Connector 6" o:spid="_x0000_s1031" type="#_x0000_t34" style="position:absolute;left:24874;top:11207;width:5531;height:39;rotation:90;flip:x y;visibility:visible;mso-wrap-style:square" o:connectortype="elbow" o:gfxdata="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" strokecolor="#ed7d31 [3205]" strokeweight="2.25pt">
                   <v:stroke dashstyle="dash"/>
                 </v:shape>
-                <v:rect id="Rectangle 7" o:spid="_x0000_s1033" style="position:absolute;left:21894;top:27136;width:11919;height:4963;visibility:visible;mso-wrap-style:square;v-text-anchor:middle" o:gfxdata="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" fillcolor="#a5a5a5 [3206]" strokecolor="#525252 [1606]" strokeweight="1pt">
+                <v:rect id="Rectangle 7" o:spid="_x0000_s1032" style="position:absolute;left:21894;top:27136;width:11919;height:4963;visibility:visible;mso-wrap-style:square;v-text-anchor:middle" o:gfxdata="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" fillcolor="#a5a5a5 [3206]" strokecolor="#525252 [1606]" strokeweight="1pt">
                   <v:textbox>
                     <w:txbxContent>
                       <w:p>
@@ -921,18 +1134,18 @@
                     </w:txbxContent>
                   </v:textbox>
                 </v:rect>
-                <v:shape id="Elbow Connector 8" o:spid="_x0000_s1034" type="#_x0000_t34" style="position:absolute;left:20188;top:19473;width:7610;height:7716;rotation:90;flip:x;visibility:visible;mso-wrap-style:square" o:connectortype="elbow" o:gfxdata="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" filled="t" fillcolor="#a5a5a5 [3206]" strokecolor="#525252 [1606]" strokeweight="2.25pt">
+                <v:shape id="Elbow Connector 8" o:spid="_x0000_s1033" type="#_x0000_t34" style="position:absolute;left:21100;top:20382;width:7886;height:5621;rotation:90;flip:x;visibility:visible;mso-wrap-style:square" o:connectortype="elbow" o:gfxdata="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" filled="t" fillcolor="#a5a5a5 [3206]" strokecolor="#525252 [1606]" strokeweight="2.25pt">
                   <v:stroke dashstyle="1 1"/>
                 </v:shape>
-                <v:shape id="Picture 11" o:spid="_x0000_s1035" type="#_x0000_t75" style="position:absolute;left:43948;top:13049;width:11620;height:11620;visibility:visible;mso-wrap-style:square" o:gfxdata="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">
-                  <v:imagedata r:id="rId5" o:title=""/>
+                <v:shape id="Picture 11" o:spid="_x0000_s1034" type="#_x0000_t75" style="position:absolute;left:43948;top:13049;width:11620;height:11620;visibility:visible;mso-wrap-style:square" o:gfxdata="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">
+                  <v:imagedata r:id="rId6" o:title=""/>
                   <v:path arrowok="t"/>
                 </v:shape>
                 <v:shapetype id="_x0000_t202" coordsize="21600,21600" o:spt="202" path="m,l,21600r21600,l21600,xe">
                   <v:stroke joinstyle="miter"/>
                   <v:path gradientshapeok="t" o:connecttype="rect"/>
                 </v:shapetype>
-                <v:shape id="Text Box 12" o:spid="_x0000_s1036" type="#_x0000_t202" style="position:absolute;left:20001;top:19431;width:8193;height:4667;visibility:visible;mso-wrap-style:square;v-text-anchor:top" o:gfxdata="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" filled="f" stroked="f" strokeweight=".5pt">
+                <v:shape id="Text Box 12" o:spid="_x0000_s1035" type="#_x0000_t202" style="position:absolute;left:21699;top:19431;width:8193;height:4667;visibility:visible;mso-wrap-style:square;v-text-anchor:top" o:gfxdata="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" filled="f" stroked="f" strokeweight=".5pt">
                   <v:textbox>
                     <w:txbxContent>
                       <w:p>
@@ -945,7 +1158,21 @@
                           <w:rPr>
                             <w:sz w:val="18"/>
                           </w:rPr>
-                          <w:t>USB to Rasberry Pi</w:t>
+                          <w:t xml:space="preserve">USB to </w:t>
+                        </w:r>
+                        <w:proofErr w:type="spellStart"/>
+                        <w:r>
+                          <w:rPr>
+                            <w:sz w:val="18"/>
+                          </w:rPr>
+                          <w:t>Rasberry</w:t>
+                        </w:r>
+                        <w:proofErr w:type="spellEnd"/>
+                        <w:r>
+                          <w:rPr>
+                            <w:sz w:val="18"/>
+                          </w:rPr>
+                          <w:t xml:space="preserve"> Pi</w:t>
                         </w:r>
                       </w:p>
                     </w:txbxContent>
@@ -956,10 +1183,10 @@
                   <v:path arrowok="t" fillok="f" o:connecttype="none"/>
                   <o:lock v:ext="edit" shapetype="t"/>
                 </v:shapetype>
-                <v:shape id="Elbow Connector 13" o:spid="_x0000_s1037" type="#_x0000_t33" style="position:absolute;left:39312;top:19170;width:4948;height:15945;rotation:90;visibility:visible;mso-wrap-style:square" o:connectortype="elbow" o:gfxdata="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" filled="t" fillcolor="#a5a5a5 [3206]" strokecolor="#525252 [1606]" strokeweight="2.25pt">
+                <v:shape id="Elbow Connector 13" o:spid="_x0000_s1036" type="#_x0000_t33" style="position:absolute;left:39312;top:19170;width:4948;height:15945;rotation:90;visibility:visible;mso-wrap-style:square" o:connectortype="elbow" o:gfxdata="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" filled="t" fillcolor="#a5a5a5 [3206]" strokecolor="#525252 [1606]" strokeweight="2.25pt">
                   <v:stroke dashstyle="1 1"/>
                 </v:shape>
-                <v:shape id="Text Box 12" o:spid="_x0000_s1038" type="#_x0000_t202" style="position:absolute;left:34259;top:26850;width:14985;height:4668;visibility:visible;mso-wrap-style:square;v-text-anchor:top" o:gfxdata="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" filled="f" stroked="f" strokeweight=".5pt">
+                <v:shape id="Text Box 12" o:spid="_x0000_s1037" type="#_x0000_t202" style="position:absolute;left:34259;top:26850;width:14985;height:4668;visibility:visible;mso-wrap-style:square;v-text-anchor:top" o:gfxdata="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" filled="f" stroked="f" strokeweight=".5pt">
                   <v:textbox>
                     <w:txbxContent>
                       <w:p>
@@ -967,22 +1194,32 @@
                           <w:pStyle w:val="NormalWeb"/>
                           <w:spacing w:before="0" w:beforeAutospacing="0" w:after="160" w:afterAutospacing="0" w:line="256" w:lineRule="auto"/>
                         </w:pPr>
+                        <w:proofErr w:type="gramStart"/>
                         <w:r>
                           <w:rPr>
                             <w:rFonts w:eastAsia="Calibri"/>
                             <w:sz w:val="18"/>
                             <w:szCs w:val="18"/>
                           </w:rPr>
-                          <w:t>OBDII  to Car</w:t>
+                          <w:t>OBDII  to</w:t>
+                        </w:r>
+                        <w:proofErr w:type="gramEnd"/>
+                        <w:r>
+                          <w:rPr>
+                            <w:rFonts w:eastAsia="Calibri"/>
+                            <w:sz w:val="18"/>
+                            <w:szCs w:val="18"/>
+                          </w:rPr>
+                          <w:t xml:space="preserve"> Car</w:t>
                         </w:r>
                       </w:p>
                     </w:txbxContent>
                   </v:textbox>
                 </v:shape>
-                <v:shape id="Elbow Connector 16" o:spid="_x0000_s1039" type="#_x0000_t34" style="position:absolute;left:27845;top:13716;width:8236;height:3043;flip:y;visibility:visible;mso-wrap-style:square" o:connectortype="elbow" o:gfxdata="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" adj="15792" strokecolor="red" strokeweight="2.25pt">
+                <v:shape id="Elbow Connector 16" o:spid="_x0000_s1038" type="#_x0000_t34" style="position:absolute;left:27845;top:13716;width:8236;height:3043;flip:y;visibility:visible;mso-wrap-style:square" o:connectortype="elbow" o:gfxdata="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" adj="15792" strokecolor="red" strokeweight="2.25pt">
                   <v:stroke dashstyle="1 1"/>
                 </v:shape>
-                <v:shape id="Text Box 12" o:spid="_x0000_s1040" type="#_x0000_t202" style="position:absolute;left:27321;top:13325;width:7920;height:3434;visibility:visible;mso-wrap-style:square;v-text-anchor:top" o:gfxdata="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" filled="f" stroked="f" strokeweight=".5pt">
+                <v:shape id="Text Box 12" o:spid="_x0000_s1039" type="#_x0000_t202" style="position:absolute;left:27845;top:13420;width:7920;height:3434;visibility:visible;mso-wrap-style:square;v-text-anchor:top" o:gfxdata="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" filled="f" stroked="f" strokeweight=".5pt">
                   <v:textbox>
                     <w:txbxContent>
                       <w:p>
@@ -1003,7 +1240,7 @@
                     </w:txbxContent>
                   </v:textbox>
                 </v:shape>
-                <v:rect id="Rectangle 18" o:spid="_x0000_s1041" style="position:absolute;left:34178;top:11502;width:9732;height:4309;visibility:visible;mso-wrap-style:square;v-text-anchor:middle" o:gfxdata="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" fillcolor="red" strokecolor="#823b0b [1605]" strokeweight="1pt">
+                <v:rect id="Rectangle 18" o:spid="_x0000_s1040" style="position:absolute;left:34178;top:11502;width:9732;height:4309;visibility:visible;mso-wrap-style:square;v-text-anchor:middle" o:gfxdata="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" fillcolor="red" strokecolor="#823b0b [1605]" strokeweight="1pt">
                   <v:textbox>
                     <w:txbxContent>
                       <w:p>
@@ -1024,10 +1261,10 @@
                     </w:txbxContent>
                   </v:textbox>
                 </v:rect>
-                <v:shape id="Elbow Connector 19" o:spid="_x0000_s1042" type="#_x0000_t34" style="position:absolute;left:43626;top:6918;width:1547;height:10716;rotation:90;flip:y;visibility:visible;mso-wrap-style:square" o:connectortype="elbow" o:gfxdata="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" adj="53527" strokecolor="red" strokeweight="2.25pt">
+                <v:shape id="Elbow Connector 19" o:spid="_x0000_s1041" type="#_x0000_t34" style="position:absolute;left:43626;top:6918;width:1547;height:10716;rotation:90;flip:y;visibility:visible;mso-wrap-style:square" o:connectortype="elbow" o:gfxdata="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" adj="53527" strokecolor="red" strokeweight="2.25pt">
                   <v:stroke dashstyle="1 1"/>
                 </v:shape>
-                <v:shape id="Text Box 12" o:spid="_x0000_s1043" type="#_x0000_t202" style="position:absolute;left:42848;top:9620;width:7919;height:5239;visibility:visible;mso-wrap-style:square;v-text-anchor:top" o:gfxdata="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" filled="f" stroked="f" strokeweight=".5pt">
+                <v:shape id="Text Box 12" o:spid="_x0000_s1042" type="#_x0000_t202" style="position:absolute;left:42848;top:9620;width:7919;height:5239;visibility:visible;mso-wrap-style:square;v-text-anchor:top" o:gfxdata="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" filled="f" stroked="f" strokeweight=".5pt">
                   <v:textbox>
                     <w:txbxContent>
                       <w:p>
@@ -1043,6 +1280,71 @@
                             <w:szCs w:val="18"/>
                           </w:rPr>
                           <w:t>12v car power socket</w:t>
+                        </w:r>
+                      </w:p>
+                    </w:txbxContent>
+                  </v:textbox>
+                </v:shape>
+                <v:shape id="Picture 22" o:spid="_x0000_s1043" type="#_x0000_t75" style="position:absolute;left:828;top:24098;width:10316;height:10315;visibility:visible;mso-wrap-style:square" o:gfxdata="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">
+                  <v:imagedata r:id="rId7" o:title=""/>
+                  <v:path arrowok="t"/>
+                </v:shape>
+                <v:rect id="Rectangle 23" o:spid="_x0000_s1044" style="position:absolute;left:11999;top:21621;width:5906;height:4572;visibility:visible;mso-wrap-style:square;v-text-anchor:middle" o:gfxdata="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" fillcolor="#70ad47 [3209]" strokecolor="#375623 [1609]" strokeweight="1pt">
+                  <v:textbox>
+                    <w:txbxContent>
+                      <w:p>
+                        <w:pPr>
+                          <w:jc w:val="center"/>
+                        </w:pPr>
+                        <w:r>
+                          <w:t>SD Card</w:t>
+                        </w:r>
+                      </w:p>
+                    </w:txbxContent>
+                  </v:textbox>
+                </v:rect>
+                <v:shape id="Elbow Connector 24" o:spid="_x0000_s1045" type="#_x0000_t34" style="position:absolute;left:13142;top:19811;width:3619;height:1;rotation:90;flip:y;visibility:visible;mso-wrap-style:square" o:connectortype="elbow" o:gfxdata="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" filled="t" fillcolor="#a5a5a5 [3206]" strokecolor="#70ad47 [3209]" strokeweight="2.25pt">
+                  <v:stroke dashstyle="1 1"/>
+                </v:shape>
+                <v:shape id="Elbow Connector 25" o:spid="_x0000_s1046" type="#_x0000_t33" style="position:absolute;left:11525;top:26193;width:3427;height:3239;flip:y;visibility:visible;mso-wrap-style:square" o:connectortype="elbow" o:gfxdata="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" filled="t" fillcolor="#a5a5a5 [3206]" strokecolor="#70ad47 [3209]" strokeweight="2.25pt">
+                  <v:stroke dashstyle="1 1"/>
+                </v:shape>
+                <v:rect id="Rectangle 3" o:spid="_x0000_s1047" style="position:absolute;left:14746;top:13716;width:14971;height:5534;visibility:visible;mso-wrap-style:square;v-text-anchor:middle" o:gfxdata="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" fillcolor="#5b9bd5 [3204]" strokecolor="#1f4d78 [1604]" strokeweight="1pt">
+                  <v:textbox>
+                    <w:txbxContent>
+                      <w:p>
+                        <w:pPr>
+                          <w:pStyle w:val="NormalWeb"/>
+                          <w:spacing w:before="0" w:beforeAutospacing="0" w:after="160" w:afterAutospacing="0" w:line="256" w:lineRule="auto"/>
+                          <w:jc w:val="center"/>
+                        </w:pPr>
+                        <w:r>
+                          <w:rPr>
+                            <w:rFonts w:eastAsia="Calibri"/>
+                            <w:sz w:val="22"/>
+                            <w:szCs w:val="22"/>
+                          </w:rPr>
+                          <w:t>Raspberry Pi</w:t>
+                        </w:r>
+                      </w:p>
+                    </w:txbxContent>
+                  </v:textbox>
+                </v:rect>
+                <v:shape id="Text Box 12" o:spid="_x0000_s1048" type="#_x0000_t202" style="position:absolute;left:14744;top:26364;width:5257;height:5154;visibility:visible;mso-wrap-style:square;v-text-anchor:top" o:gfxdata="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" filled="f" stroked="f" strokeweight=".5pt">
+                  <v:textbox>
+                    <w:txbxContent>
+                      <w:p>
+                        <w:pPr>
+                          <w:pStyle w:val="NormalWeb"/>
+                          <w:spacing w:before="0" w:beforeAutospacing="0" w:after="160" w:afterAutospacing="0" w:line="254" w:lineRule="auto"/>
+                        </w:pPr>
+                        <w:r>
+                          <w:rPr>
+                            <w:rFonts w:eastAsia="Calibri"/>
+                            <w:sz w:val="18"/>
+                            <w:szCs w:val="18"/>
+                          </w:rPr>
+                          <w:t>Via Card Reader</w:t>
                         </w:r>
                       </w:p>
                     </w:txbxContent>
@@ -1068,7 +1370,12 @@
     </w:p>
     <w:p>
       <w:r>
-        <w:t>The GPS receiver will be inside the Raspberry Pi case, interfacing with the Pi via a Breadboard. This will mean the GPS receiver will not be visible to the user.</w:t>
+        <w:t>The GPS receiver will be inside the Raspberry Pi case, interfacing with</w:t>
+      </w:r>
+      <w:bookmarkStart w:id="0" w:name="_GoBack"/>
+      <w:bookmarkEnd w:id="0"/>
+      <w:r>
+        <w:t xml:space="preserve"> the Pi via a Breadboard. This will mean the GPS receiver will not be visible to the user.</w:t>
       </w:r>
     </w:p>
     <w:p>
@@ -1083,8 +1390,11 @@
       <w:r>
         <w:t>To communicate with the on board systems on a vehicle, the ELM327 USB interface is introduced. This will allow the Pi to communicate with the OBD-II interface on the car via USB using the ELM327. The ELM327 will draw its power from the OBD-II port on the car.</w:t>
       </w:r>
-      <w:bookmarkStart w:id="0" w:name="_GoBack"/>
-      <w:bookmarkEnd w:id="0"/>
+    </w:p>
+    <w:p>
+      <w:r>
+        <w:t>The data gathered during driving sessions will be stored on data files on the SD card. The SD card will then need to be read by a computer (via card reader) in order to upload the data files to the web server.</w:t>
+      </w:r>
     </w:p>
     <w:p/>
     <w:sectPr>

</xml_diff>